<commit_message>
[QGIS] QGIS inregelen op basis van nieuwe tabellen
</commit_message>
<xml_diff>
--- a/qgis/icons/toegang/Toegang.docx
+++ b/qgis/icons/toegang/Toegang.docx
@@ -65,7 +65,7 @@
             <v:path o:extrusionok="f" gradientshapeok="t" o:connecttype="rect"/>
             <o:lock v:ext="edit" aspectratio="t"/>
           </v:shapetype>
-          <v:shape id="_x0000_i1025" type="#_x0000_t75" style="width:57pt;height:41.45pt">
+          <v:shape id="_x0000_i1025" type="#_x0000_t75" style="width:56.9pt;height:41.3pt">
             <v:imagedata r:id="rId6" o:title="F-NL-005_brandweeringang"/>
           </v:shape>
         </w:pict>
@@ -111,7 +111,7 @@
           <w:shd w:val="clear" w:color="auto" w:fill="F8F9FA"/>
         </w:rPr>
         <w:pict>
-          <v:shape id="_x0000_i1026" type="#_x0000_t75" style="width:57pt;height:41.45pt">
+          <v:shape id="_x0000_i1026" type="#_x0000_t75" style="width:56.9pt;height:41.3pt">
             <v:imagedata r:id="rId7" o:title="F-NL-006_neveningang_brandweer"/>
           </v:shape>
         </w:pict>
@@ -157,7 +157,7 @@
           <w:shd w:val="clear" w:color="auto" w:fill="F8F9FA"/>
         </w:rPr>
         <w:pict>
-          <v:shape id="_x0000_i1027" type="#_x0000_t75" style="width:57pt;height:57pt">
+          <v:shape id="_x0000_i1027" type="#_x0000_t75" style="width:56.9pt;height:56.9pt">
             <v:imagedata r:id="rId8" o:title="F-NL-007_sleutelkluis"/>
           </v:shape>
         </w:pict>
@@ -203,7 +203,7 @@
           <w:shd w:val="clear" w:color="auto" w:fill="F8F9FA"/>
         </w:rPr>
         <w:pict>
-          <v:shape id="_x0000_i1028" type="#_x0000_t75" style="width:57pt;height:35.15pt">
+          <v:shape id="_x0000_i1028" type="#_x0000_t75" style="width:56.9pt;height:35.25pt">
             <v:imagedata r:id="rId9" o:title="F-NL-020_brandweerlift"/>
           </v:shape>
         </w:pict>
@@ -249,7 +249,7 @@
           <w:shd w:val="clear" w:color="auto" w:fill="F8F9FA"/>
         </w:rPr>
         <w:pict>
-          <v:shape id="_x0000_i1029" type="#_x0000_t75" style="width:57pt;height:35.15pt">
+          <v:shape id="_x0000_i1029" type="#_x0000_t75" style="width:56.9pt;height:35.25pt">
             <v:imagedata r:id="rId10" o:title="F-NL-021_lift"/>
           </v:shape>
         </w:pict>
@@ -295,7 +295,7 @@
           <w:shd w:val="clear" w:color="auto" w:fill="F8F9FA"/>
         </w:rPr>
         <w:pict>
-          <v:shape id="_x0000_i1030" type="#_x0000_t75" style="width:57pt;height:28.8pt">
+          <v:shape id="_x0000_i1030" type="#_x0000_t75" style="width:56.9pt;height:28.7pt">
             <v:imagedata r:id="rId11" o:title="F-NL-022_schacht_enof_kanaal"/>
           </v:shape>
         </w:pict>
@@ -341,7 +341,7 @@
           <w:shd w:val="clear" w:color="auto" w:fill="F8F9FA"/>
         </w:rPr>
         <w:pict>
-          <v:shape id="_x0000_i1031" type="#_x0000_t75" style="width:57pt;height:57pt">
+          <v:shape id="_x0000_i1031" type="#_x0000_t75" style="width:56.9pt;height:56.9pt">
             <v:imagedata r:id="rId12" o:title="F-NL-034_windvaan"/>
           </v:shape>
         </w:pict>
@@ -387,7 +387,7 @@
           <w:shd w:val="clear" w:color="auto" w:fill="F8F9FA"/>
         </w:rPr>
         <w:pict>
-          <v:shape id="_x0000_i1032" type="#_x0000_t75" style="width:57pt;height:57pt">
+          <v:shape id="_x0000_i1032" type="#_x0000_t75" style="width:56.9pt;height:56.9pt">
             <v:imagedata r:id="rId13" o:title="F-NL-035_slagboom"/>
           </v:shape>
         </w:pict>
@@ -433,7 +433,7 @@
           <w:shd w:val="clear" w:color="auto" w:fill="F8F9FA"/>
         </w:rPr>
         <w:pict>
-          <v:shape id="_x0000_i1033" type="#_x0000_t75" style="width:57pt;height:57pt">
+          <v:shape id="_x0000_i1033" type="#_x0000_t75" style="width:56.9pt;height:56.9pt">
             <v:imagedata r:id="rId14" o:title="F-NL-036_afsluitpaal_enof_poller"/>
           </v:shape>
         </w:pict>
@@ -1569,17 +1569,7 @@
                 <w:szCs w:val="20"/>
                 <w:shd w:val="clear" w:color="auto" w:fill="F8F9FA"/>
               </w:rPr>
-              <w:t xml:space="preserve">) richting </w:t>
-            </w:r>
-            <w:r>
-              <w:rPr>
-                <w:rFonts w:ascii="Arial" w:hAnsi="Arial" w:cs="Arial"/>
-                <w:color w:val="222222"/>
-                <w:sz w:val="20"/>
-                <w:szCs w:val="20"/>
-                <w:shd w:val="clear" w:color="auto" w:fill="F8F9FA"/>
-              </w:rPr>
-              <w:t xml:space="preserve">omlaag en </w:t>
+              <w:t xml:space="preserve">) richting omlaag en </w:t>
             </w:r>
             <w:r>
               <w:rPr>
@@ -1673,20 +1663,8 @@
                 <w:szCs w:val="20"/>
                 <w:shd w:val="clear" w:color="auto" w:fill="F8F9FA"/>
               </w:rPr>
-              <w:t xml:space="preserve">) richting </w:t>
-            </w:r>
-            <w:r>
-              <w:rPr>
-                <w:rFonts w:ascii="Arial" w:hAnsi="Arial" w:cs="Arial"/>
-                <w:color w:val="222222"/>
-                <w:sz w:val="20"/>
-                <w:szCs w:val="20"/>
-                <w:shd w:val="clear" w:color="auto" w:fill="F8F9FA"/>
-              </w:rPr>
-              <w:t>omlaag</w:t>
-            </w:r>
-            <w:bookmarkStart w:id="0" w:name="_GoBack"/>
-            <w:bookmarkEnd w:id="0"/>
+              <w:t>) richting omlaag</w:t>
+            </w:r>
           </w:p>
         </w:tc>
       </w:tr>
@@ -4149,90 +4127,6 @@
               </w:rPr>
               <w:t>Nee</w:t>
             </w:r>
-          </w:p>
-        </w:tc>
-      </w:tr>
-      <w:tr>
-        <w:tc>
-          <w:tcPr>
-            <w:tcW w:w="2405" w:type="dxa"/>
-          </w:tcPr>
-          <w:p>
-            <w:pPr>
-              <w:rPr>
-                <w:rFonts w:ascii="Arial" w:hAnsi="Arial" w:cs="Arial"/>
-                <w:b/>
-                <w:sz w:val="20"/>
-                <w:szCs w:val="20"/>
-              </w:rPr>
-            </w:pPr>
-            <w:r>
-              <w:rPr>
-                <w:rFonts w:ascii="Arial" w:hAnsi="Arial" w:cs="Arial"/>
-                <w:b/>
-                <w:color w:val="222222"/>
-                <w:sz w:val="20"/>
-                <w:szCs w:val="20"/>
-                <w:shd w:val="clear" w:color="auto" w:fill="F8F9FA"/>
-              </w:rPr>
-              <w:t>Bouwlagen bereikbaar</w:t>
-            </w:r>
-          </w:p>
-        </w:tc>
-        <w:tc>
-          <w:tcPr>
-            <w:tcW w:w="8080" w:type="dxa"/>
-            <w:gridSpan w:val="2"/>
-          </w:tcPr>
-          <w:p>
-            <w:pPr>
-              <w:rPr>
-                <w:rFonts w:ascii="Arial" w:hAnsi="Arial" w:cs="Arial"/>
-                <w:sz w:val="20"/>
-                <w:szCs w:val="20"/>
-              </w:rPr>
-            </w:pPr>
-          </w:p>
-        </w:tc>
-      </w:tr>
-      <w:tr>
-        <w:tc>
-          <w:tcPr>
-            <w:tcW w:w="2405" w:type="dxa"/>
-          </w:tcPr>
-          <w:p>
-            <w:pPr>
-              <w:rPr>
-                <w:rFonts w:ascii="Arial" w:hAnsi="Arial" w:cs="Arial"/>
-                <w:b/>
-                <w:sz w:val="20"/>
-                <w:szCs w:val="20"/>
-              </w:rPr>
-            </w:pPr>
-            <w:r>
-              <w:rPr>
-                <w:rFonts w:ascii="Arial" w:hAnsi="Arial" w:cs="Arial"/>
-                <w:b/>
-                <w:sz w:val="20"/>
-                <w:szCs w:val="20"/>
-              </w:rPr>
-              <w:t>Opmerking</w:t>
-            </w:r>
-          </w:p>
-        </w:tc>
-        <w:tc>
-          <w:tcPr>
-            <w:tcW w:w="8080" w:type="dxa"/>
-            <w:gridSpan w:val="2"/>
-          </w:tcPr>
-          <w:p>
-            <w:pPr>
-              <w:rPr>
-                <w:rFonts w:ascii="Arial" w:hAnsi="Arial" w:cs="Arial"/>
-                <w:sz w:val="20"/>
-                <w:szCs w:val="20"/>
-              </w:rPr>
-            </w:pPr>
           </w:p>
         </w:tc>
       </w:tr>
@@ -4246,6 +4140,8 @@
           <w:szCs w:val="20"/>
         </w:rPr>
       </w:pPr>
+      <w:bookmarkStart w:id="0" w:name="_GoBack"/>
+      <w:bookmarkEnd w:id="0"/>
     </w:p>
     <w:p>
       <w:pPr>
@@ -5128,7 +5024,7 @@
 </file>
 
 <file path=customXml/itemProps1.xml><?xml version="1.0" encoding="utf-8"?>
-<ds:datastoreItem xmlns:ds="http://schemas.openxmlformats.org/officeDocument/2006/customXml" ds:itemID="{5C0A198A-9E47-4557-814B-092D73F1E133}">
+<ds:datastoreItem xmlns:ds="http://schemas.openxmlformats.org/officeDocument/2006/customXml" ds:itemID="{69051F49-E162-463E-A37C-EF0260D87932}">
   <ds:schemaRefs>
     <ds:schemaRef ds:uri="http://schemas.openxmlformats.org/officeDocument/2006/bibliography"/>
   </ds:schemaRefs>

</xml_diff>

<commit_message>
[DB/QGIS] nieuwe aanmaakscripts, toegang aangepast
</commit_message>
<xml_diff>
--- a/qgis/icons/toegang/Toegang.docx
+++ b/qgis/icons/toegang/Toegang.docx
@@ -65,7 +65,7 @@
             <v:path o:extrusionok="f" gradientshapeok="t" o:connecttype="rect"/>
             <o:lock v:ext="edit" aspectratio="t"/>
           </v:shapetype>
-          <v:shape id="_x0000_i1025" type="#_x0000_t75" style="width:56.9pt;height:41.3pt">
+          <v:shape id="_x0000_i1025" type="#_x0000_t75" style="width:57pt;height:41.5pt">
             <v:imagedata r:id="rId6" o:title="F-NL-005_brandweeringang"/>
           </v:shape>
         </w:pict>
@@ -111,7 +111,7 @@
           <w:shd w:val="clear" w:color="auto" w:fill="F8F9FA"/>
         </w:rPr>
         <w:pict>
-          <v:shape id="_x0000_i1026" type="#_x0000_t75" style="width:56.9pt;height:41.3pt">
+          <v:shape id="_x0000_i1026" type="#_x0000_t75" style="width:57pt;height:41.5pt">
             <v:imagedata r:id="rId7" o:title="F-NL-006_neveningang_brandweer"/>
           </v:shape>
         </w:pict>
@@ -157,7 +157,7 @@
           <w:shd w:val="clear" w:color="auto" w:fill="F8F9FA"/>
         </w:rPr>
         <w:pict>
-          <v:shape id="_x0000_i1027" type="#_x0000_t75" style="width:56.9pt;height:56.9pt">
+          <v:shape id="_x0000_i1027" type="#_x0000_t75" style="width:57pt;height:57pt">
             <v:imagedata r:id="rId8" o:title="F-NL-007_sleutelkluis"/>
           </v:shape>
         </w:pict>
@@ -203,7 +203,7 @@
           <w:shd w:val="clear" w:color="auto" w:fill="F8F9FA"/>
         </w:rPr>
         <w:pict>
-          <v:shape id="_x0000_i1028" type="#_x0000_t75" style="width:56.9pt;height:35.25pt">
+          <v:shape id="_x0000_i1028" type="#_x0000_t75" style="width:57pt;height:35pt">
             <v:imagedata r:id="rId9" o:title="F-NL-020_brandweerlift"/>
           </v:shape>
         </w:pict>
@@ -249,7 +249,7 @@
           <w:shd w:val="clear" w:color="auto" w:fill="F8F9FA"/>
         </w:rPr>
         <w:pict>
-          <v:shape id="_x0000_i1029" type="#_x0000_t75" style="width:56.9pt;height:35.25pt">
+          <v:shape id="_x0000_i1029" type="#_x0000_t75" style="width:57pt;height:35pt">
             <v:imagedata r:id="rId10" o:title="F-NL-021_lift"/>
           </v:shape>
         </w:pict>
@@ -295,7 +295,7 @@
           <w:shd w:val="clear" w:color="auto" w:fill="F8F9FA"/>
         </w:rPr>
         <w:pict>
-          <v:shape id="_x0000_i1030" type="#_x0000_t75" style="width:56.9pt;height:28.7pt">
+          <v:shape id="_x0000_i1030" type="#_x0000_t75" style="width:57pt;height:29pt">
             <v:imagedata r:id="rId11" o:title="F-NL-022_schacht_enof_kanaal"/>
           </v:shape>
         </w:pict>
@@ -341,7 +341,7 @@
           <w:shd w:val="clear" w:color="auto" w:fill="F8F9FA"/>
         </w:rPr>
         <w:pict>
-          <v:shape id="_x0000_i1031" type="#_x0000_t75" style="width:56.9pt;height:56.9pt">
+          <v:shape id="_x0000_i1031" type="#_x0000_t75" style="width:57pt;height:57pt">
             <v:imagedata r:id="rId12" o:title="F-NL-034_windvaan"/>
           </v:shape>
         </w:pict>
@@ -387,7 +387,7 @@
           <w:shd w:val="clear" w:color="auto" w:fill="F8F9FA"/>
         </w:rPr>
         <w:pict>
-          <v:shape id="_x0000_i1032" type="#_x0000_t75" style="width:56.9pt;height:56.9pt">
+          <v:shape id="_x0000_i1032" type="#_x0000_t75" style="width:57pt;height:57pt">
             <v:imagedata r:id="rId13" o:title="F-NL-035_slagboom"/>
           </v:shape>
         </w:pict>
@@ -433,7 +433,7 @@
           <w:shd w:val="clear" w:color="auto" w:fill="F8F9FA"/>
         </w:rPr>
         <w:pict>
-          <v:shape id="_x0000_i1033" type="#_x0000_t75" style="width:56.9pt;height:56.9pt">
+          <v:shape id="_x0000_i1033" type="#_x0000_t75" style="width:57pt;height:57pt">
             <v:imagedata r:id="rId14" o:title="F-NL-036_afsluitpaal_enof_poller"/>
           </v:shape>
         </w:pict>
@@ -845,6 +845,97 @@
           <w:shd w:val="clear" w:color="auto" w:fill="F8F9FA"/>
         </w:rPr>
       </w:pPr>
+      <w:r>
+        <w:rPr>
+          <w:rFonts w:ascii="Arial" w:hAnsi="Arial" w:cs="Arial"/>
+          <w:noProof/>
+          <w:color w:val="222222"/>
+          <w:sz w:val="20"/>
+          <w:szCs w:val="20"/>
+          <w:shd w:val="clear" w:color="auto" w:fill="F8F9FA"/>
+          <w:lang w:eastAsia="nl-NL"/>
+        </w:rPr>
+        <w:drawing>
+          <wp:inline distT="0" distB="0" distL="0" distR="0" wp14:anchorId="1E0D18BE" wp14:editId="777AE1A6">
+            <wp:extent cx="723900" cy="419100"/>
+            <wp:effectExtent l="0" t="0" r="0" b="0"/>
+            <wp:docPr id="4" name="Afbeelding 4" descr="C:\Users\Hassfeld\AppData\Local\Microsoft\Windows\INetCache\Content.Word\WVW_BB40_CADO.png"/>
+            <wp:cNvGraphicFramePr>
+              <a:graphicFrameLocks xmlns:a="http://schemas.openxmlformats.org/drawingml/2006/main" noChangeAspect="1"/>
+            </wp:cNvGraphicFramePr>
+            <a:graphic xmlns:a="http://schemas.openxmlformats.org/drawingml/2006/main">
+              <a:graphicData uri="http://schemas.openxmlformats.org/drawingml/2006/picture">
+                <pic:pic xmlns:pic="http://schemas.openxmlformats.org/drawingml/2006/picture">
+                  <pic:nvPicPr>
+                    <pic:cNvPr id="0" name="Picture 20" descr="C:\Users\Hassfeld\AppData\Local\Microsoft\Windows\INetCache\Content.Word\WVW_BB40_CADO.png"/>
+                    <pic:cNvPicPr>
+                      <a:picLocks noChangeAspect="1" noChangeArrowheads="1"/>
+                    </pic:cNvPicPr>
+                  </pic:nvPicPr>
+                  <pic:blipFill>
+                    <a:blip r:embed="rId18" cstate="print">
+                      <a:extLst>
+                        <a:ext uri="{28A0092B-C50C-407E-A947-70E740481C1C}">
+                          <a14:useLocalDpi xmlns:a14="http://schemas.microsoft.com/office/drawing/2010/main" val="0"/>
+                        </a:ext>
+                      </a:extLst>
+                    </a:blip>
+                    <a:srcRect/>
+                    <a:stretch>
+                      <a:fillRect/>
+                    </a:stretch>
+                  </pic:blipFill>
+                  <pic:spPr bwMode="auto">
+                    <a:xfrm>
+                      <a:off x="0" y="0"/>
+                      <a:ext cx="723900" cy="419100"/>
+                    </a:xfrm>
+                    <a:prstGeom prst="rect">
+                      <a:avLst/>
+                    </a:prstGeom>
+                    <a:noFill/>
+                    <a:ln>
+                      <a:noFill/>
+                    </a:ln>
+                  </pic:spPr>
+                </pic:pic>
+              </a:graphicData>
+            </a:graphic>
+          </wp:inline>
+        </w:drawing>
+      </w:r>
+      <w:r>
+        <w:rPr>
+          <w:rFonts w:ascii="Arial" w:hAnsi="Arial" w:cs="Arial"/>
+          <w:color w:val="222222"/>
+          <w:sz w:val="20"/>
+          <w:szCs w:val="20"/>
+          <w:shd w:val="clear" w:color="auto" w:fill="F8F9FA"/>
+        </w:rPr>
+        <w:t xml:space="preserve"> </w:t>
+      </w:r>
+      <w:r>
+        <w:rPr>
+          <w:rFonts w:ascii="Arial" w:hAnsi="Arial" w:cs="Arial"/>
+          <w:color w:val="222222"/>
+          <w:sz w:val="20"/>
+          <w:szCs w:val="20"/>
+          <w:shd w:val="clear" w:color="auto" w:fill="F8F9FA"/>
+        </w:rPr>
+        <w:t>WVW_BB40_CADO</w:t>
+      </w:r>
+    </w:p>
+    <w:p>
+      <w:pPr>
+        <w:spacing w:after="0"/>
+        <w:rPr>
+          <w:rFonts w:ascii="Arial" w:hAnsi="Arial" w:cs="Arial"/>
+          <w:color w:val="222222"/>
+          <w:sz w:val="20"/>
+          <w:szCs w:val="20"/>
+          <w:shd w:val="clear" w:color="auto" w:fill="F8F9FA"/>
+        </w:rPr>
+      </w:pPr>
     </w:p>
     <w:tbl>
       <w:tblPr>
@@ -1379,6 +1470,68 @@
                 <w:szCs w:val="20"/>
                 <w:lang w:eastAsia="nl-NL"/>
               </w:rPr>
+              <w:t>Calamiteitendoorsteek (CADO)</w:t>
+            </w:r>
+          </w:p>
+        </w:tc>
+      </w:tr>
+      <w:tr>
+        <w:tc>
+          <w:tcPr>
+            <w:tcW w:w="2405" w:type="dxa"/>
+            <w:vMerge/>
+          </w:tcPr>
+          <w:p>
+            <w:pPr>
+              <w:rPr>
+                <w:rFonts w:ascii="Arial" w:hAnsi="Arial" w:cs="Arial"/>
+                <w:b/>
+                <w:color w:val="222222"/>
+                <w:sz w:val="20"/>
+                <w:szCs w:val="20"/>
+                <w:shd w:val="clear" w:color="auto" w:fill="F8F9FA"/>
+              </w:rPr>
+            </w:pPr>
+          </w:p>
+        </w:tc>
+        <w:tc>
+          <w:tcPr>
+            <w:tcW w:w="236" w:type="dxa"/>
+          </w:tcPr>
+          <w:p>
+            <w:pPr>
+              <w:rPr>
+                <w:rFonts w:ascii="Arial" w:eastAsia="Times New Roman" w:hAnsi="Arial" w:cs="Arial"/>
+                <w:color w:val="222222"/>
+                <w:sz w:val="20"/>
+                <w:szCs w:val="20"/>
+                <w:lang w:eastAsia="nl-NL"/>
+              </w:rPr>
+            </w:pPr>
+          </w:p>
+        </w:tc>
+        <w:tc>
+          <w:tcPr>
+            <w:tcW w:w="7844" w:type="dxa"/>
+          </w:tcPr>
+          <w:p>
+            <w:pPr>
+              <w:rPr>
+                <w:rFonts w:ascii="Arial" w:eastAsia="Times New Roman" w:hAnsi="Arial" w:cs="Arial"/>
+                <w:color w:val="222222"/>
+                <w:sz w:val="20"/>
+                <w:szCs w:val="20"/>
+                <w:lang w:eastAsia="nl-NL"/>
+              </w:rPr>
+            </w:pPr>
+            <w:r>
+              <w:rPr>
+                <w:rFonts w:ascii="Arial" w:eastAsia="Times New Roman" w:hAnsi="Arial" w:cs="Arial"/>
+                <w:color w:val="222222"/>
+                <w:sz w:val="20"/>
+                <w:szCs w:val="20"/>
+                <w:lang w:eastAsia="nl-NL"/>
+              </w:rPr>
               <w:t xml:space="preserve">Afsluitpaal of </w:t>
             </w:r>
             <w:proofErr w:type="spellStart"/>
@@ -2500,6 +2653,8 @@
               </w:rPr>
               <w:t>Toegang</w:t>
             </w:r>
+            <w:bookmarkStart w:id="0" w:name="_GoBack"/>
+            <w:bookmarkEnd w:id="0"/>
           </w:p>
         </w:tc>
         <w:tc>
@@ -2957,15 +3112,37 @@
                 <w:szCs w:val="20"/>
               </w:rPr>
             </w:pPr>
-            <w:r>
-              <w:rPr>
-                <w:rFonts w:ascii="Arial" w:hAnsi="Arial" w:cs="Arial"/>
-                <w:b/>
-                <w:sz w:val="20"/>
-                <w:szCs w:val="20"/>
-              </w:rPr>
-              <w:t>Opmerking</w:t>
-            </w:r>
+            <w:proofErr w:type="spellStart"/>
+            <w:r>
+              <w:rPr>
+                <w:rFonts w:ascii="Arial" w:hAnsi="Arial" w:cs="Arial"/>
+                <w:b/>
+                <w:sz w:val="20"/>
+                <w:szCs w:val="20"/>
+              </w:rPr>
+              <w:t>Hectometrering</w:t>
+            </w:r>
+            <w:proofErr w:type="spellEnd"/>
+            <w:r>
+              <w:rPr>
+                <w:rFonts w:ascii="Arial" w:hAnsi="Arial" w:cs="Arial"/>
+                <w:b/>
+                <w:sz w:val="20"/>
+                <w:szCs w:val="20"/>
+              </w:rPr>
+              <w:t xml:space="preserve"> </w:t>
+            </w:r>
+            <w:proofErr w:type="spellStart"/>
+            <w:r>
+              <w:rPr>
+                <w:rFonts w:ascii="Arial" w:hAnsi="Arial" w:cs="Arial"/>
+                <w:b/>
+                <w:sz w:val="20"/>
+                <w:szCs w:val="20"/>
+              </w:rPr>
+              <w:t>CaDo</w:t>
+            </w:r>
+            <w:proofErr w:type="spellEnd"/>
           </w:p>
         </w:tc>
         <w:tc>
@@ -2988,832 +3165,24 @@
         <w:tc>
           <w:tcPr>
             <w:tcW w:w="2405" w:type="dxa"/>
-            <w:vMerge w:val="restart"/>
-          </w:tcPr>
-          <w:p>
-            <w:pPr>
-              <w:rPr>
-                <w:rFonts w:ascii="Arial" w:hAnsi="Arial" w:cs="Arial"/>
-                <w:b/>
-                <w:color w:val="222222"/>
-                <w:sz w:val="20"/>
-                <w:szCs w:val="20"/>
-                <w:shd w:val="clear" w:color="auto" w:fill="F8F9FA"/>
-              </w:rPr>
-            </w:pPr>
-            <w:r>
-              <w:rPr>
-                <w:rFonts w:ascii="Arial" w:hAnsi="Arial" w:cs="Arial"/>
-                <w:b/>
-                <w:color w:val="222222"/>
-                <w:sz w:val="20"/>
-                <w:szCs w:val="20"/>
-                <w:shd w:val="clear" w:color="auto" w:fill="F8F9FA"/>
-              </w:rPr>
-              <w:t>Lift b</w:t>
-            </w:r>
-            <w:r>
-              <w:rPr>
-                <w:rFonts w:ascii="Arial" w:hAnsi="Arial" w:cs="Arial"/>
-                <w:b/>
-                <w:color w:val="222222"/>
-                <w:sz w:val="20"/>
-                <w:szCs w:val="20"/>
-                <w:shd w:val="clear" w:color="auto" w:fill="F8F9FA"/>
-              </w:rPr>
-              <w:t>rancard geschikt</w:t>
-            </w:r>
-          </w:p>
-          <w:p>
-            <w:pPr>
-              <w:rPr>
-                <w:rFonts w:ascii="Arial" w:hAnsi="Arial" w:cs="Arial"/>
-                <w:b/>
-                <w:color w:val="222222"/>
-                <w:sz w:val="20"/>
-                <w:szCs w:val="20"/>
-                <w:shd w:val="clear" w:color="auto" w:fill="F8F9FA"/>
-              </w:rPr>
-            </w:pPr>
-          </w:p>
-        </w:tc>
-        <w:tc>
-          <w:tcPr>
-            <w:tcW w:w="236" w:type="dxa"/>
-          </w:tcPr>
-          <w:p>
-            <w:pPr>
-              <w:rPr>
-                <w:rFonts w:ascii="Arial" w:hAnsi="Arial" w:cs="Arial"/>
-                <w:sz w:val="20"/>
-                <w:szCs w:val="20"/>
-              </w:rPr>
-            </w:pPr>
-          </w:p>
-        </w:tc>
-        <w:tc>
-          <w:tcPr>
-            <w:tcW w:w="7844" w:type="dxa"/>
-          </w:tcPr>
-          <w:p>
-            <w:pPr>
-              <w:rPr>
-                <w:rFonts w:ascii="Arial" w:hAnsi="Arial" w:cs="Arial"/>
-                <w:sz w:val="20"/>
-                <w:szCs w:val="20"/>
-              </w:rPr>
-            </w:pPr>
-            <w:r>
-              <w:rPr>
-                <w:rFonts w:ascii="Arial" w:hAnsi="Arial" w:cs="Arial"/>
-                <w:sz w:val="20"/>
-                <w:szCs w:val="20"/>
-              </w:rPr>
-              <w:t>Onbekend</w:t>
-            </w:r>
-          </w:p>
-        </w:tc>
-      </w:tr>
-      <w:tr>
-        <w:tc>
-          <w:tcPr>
-            <w:tcW w:w="2405" w:type="dxa"/>
-            <w:vMerge/>
-          </w:tcPr>
-          <w:p>
-            <w:pPr>
-              <w:rPr>
-                <w:rFonts w:ascii="Arial" w:hAnsi="Arial" w:cs="Arial"/>
-                <w:b/>
-                <w:color w:val="222222"/>
-                <w:sz w:val="20"/>
-                <w:szCs w:val="20"/>
-                <w:shd w:val="clear" w:color="auto" w:fill="F8F9FA"/>
-              </w:rPr>
-            </w:pPr>
-          </w:p>
-        </w:tc>
-        <w:tc>
-          <w:tcPr>
-            <w:tcW w:w="236" w:type="dxa"/>
-          </w:tcPr>
-          <w:p>
-            <w:pPr>
-              <w:rPr>
-                <w:rFonts w:ascii="Arial" w:eastAsia="Times New Roman" w:hAnsi="Arial" w:cs="Arial"/>
-                <w:color w:val="222222"/>
-                <w:sz w:val="20"/>
-                <w:szCs w:val="20"/>
-                <w:lang w:eastAsia="nl-NL"/>
-              </w:rPr>
-            </w:pPr>
-          </w:p>
-        </w:tc>
-        <w:tc>
-          <w:tcPr>
-            <w:tcW w:w="7844" w:type="dxa"/>
-          </w:tcPr>
-          <w:p>
-            <w:pPr>
-              <w:rPr>
-                <w:rFonts w:ascii="Arial" w:eastAsia="Times New Roman" w:hAnsi="Arial" w:cs="Arial"/>
-                <w:color w:val="222222"/>
-                <w:sz w:val="20"/>
-                <w:szCs w:val="20"/>
-                <w:lang w:eastAsia="nl-NL"/>
-              </w:rPr>
-            </w:pPr>
-            <w:r>
-              <w:rPr>
-                <w:rFonts w:ascii="Arial" w:eastAsia="Times New Roman" w:hAnsi="Arial" w:cs="Arial"/>
-                <w:color w:val="222222"/>
-                <w:sz w:val="20"/>
-                <w:szCs w:val="20"/>
-                <w:lang w:eastAsia="nl-NL"/>
-              </w:rPr>
-              <w:t>Ja</w:t>
-            </w:r>
-          </w:p>
-        </w:tc>
-      </w:tr>
-      <w:tr>
-        <w:tc>
-          <w:tcPr>
-            <w:tcW w:w="2405" w:type="dxa"/>
-            <w:vMerge/>
-          </w:tcPr>
-          <w:p>
-            <w:pPr>
-              <w:rPr>
-                <w:rFonts w:ascii="Arial" w:hAnsi="Arial" w:cs="Arial"/>
-                <w:b/>
-                <w:color w:val="222222"/>
-                <w:sz w:val="20"/>
-                <w:szCs w:val="20"/>
-                <w:shd w:val="clear" w:color="auto" w:fill="F8F9FA"/>
-              </w:rPr>
-            </w:pPr>
-          </w:p>
-        </w:tc>
-        <w:tc>
-          <w:tcPr>
-            <w:tcW w:w="236" w:type="dxa"/>
-          </w:tcPr>
-          <w:p>
-            <w:pPr>
-              <w:rPr>
-                <w:rFonts w:ascii="Arial" w:hAnsi="Arial" w:cs="Arial"/>
-                <w:sz w:val="20"/>
-                <w:szCs w:val="20"/>
-              </w:rPr>
-            </w:pPr>
-          </w:p>
-        </w:tc>
-        <w:tc>
-          <w:tcPr>
-            <w:tcW w:w="7844" w:type="dxa"/>
-          </w:tcPr>
-          <w:p>
-            <w:pPr>
-              <w:rPr>
-                <w:rFonts w:ascii="Arial" w:hAnsi="Arial" w:cs="Arial"/>
-                <w:sz w:val="20"/>
-                <w:szCs w:val="20"/>
-              </w:rPr>
-            </w:pPr>
-            <w:r>
-              <w:rPr>
-                <w:rFonts w:ascii="Arial" w:hAnsi="Arial" w:cs="Arial"/>
-                <w:sz w:val="20"/>
-                <w:szCs w:val="20"/>
-              </w:rPr>
-              <w:t>Nee</w:t>
-            </w:r>
-          </w:p>
-        </w:tc>
-      </w:tr>
-      <w:tr>
-        <w:tc>
-          <w:tcPr>
-            <w:tcW w:w="2405" w:type="dxa"/>
-            <w:vMerge w:val="restart"/>
-          </w:tcPr>
-          <w:p>
-            <w:pPr>
-              <w:rPr>
-                <w:rFonts w:ascii="Arial" w:hAnsi="Arial" w:cs="Arial"/>
-                <w:b/>
-                <w:color w:val="222222"/>
-                <w:sz w:val="20"/>
-                <w:szCs w:val="20"/>
-                <w:shd w:val="clear" w:color="auto" w:fill="F8F9FA"/>
-              </w:rPr>
-            </w:pPr>
-            <w:r>
-              <w:rPr>
-                <w:rFonts w:ascii="Arial" w:hAnsi="Arial" w:cs="Arial"/>
-                <w:b/>
-                <w:color w:val="222222"/>
-                <w:sz w:val="20"/>
-                <w:szCs w:val="20"/>
-                <w:shd w:val="clear" w:color="auto" w:fill="F8F9FA"/>
-              </w:rPr>
-              <w:t xml:space="preserve">Lift </w:t>
-            </w:r>
-            <w:r>
-              <w:rPr>
-                <w:rFonts w:ascii="Arial" w:hAnsi="Arial" w:cs="Arial"/>
-                <w:b/>
-                <w:color w:val="222222"/>
-                <w:sz w:val="20"/>
-                <w:szCs w:val="20"/>
-                <w:shd w:val="clear" w:color="auto" w:fill="F8F9FA"/>
-              </w:rPr>
-              <w:t>Aandrijving</w:t>
-            </w:r>
-          </w:p>
-          <w:p>
-            <w:pPr>
-              <w:rPr>
-                <w:rFonts w:ascii="Arial" w:hAnsi="Arial" w:cs="Arial"/>
-                <w:b/>
-                <w:color w:val="222222"/>
-                <w:sz w:val="20"/>
-                <w:szCs w:val="20"/>
-                <w:shd w:val="clear" w:color="auto" w:fill="F8F9FA"/>
-              </w:rPr>
-            </w:pPr>
-          </w:p>
-        </w:tc>
-        <w:tc>
-          <w:tcPr>
-            <w:tcW w:w="236" w:type="dxa"/>
-          </w:tcPr>
-          <w:p>
-            <w:pPr>
-              <w:rPr>
-                <w:rFonts w:ascii="Arial" w:hAnsi="Arial" w:cs="Arial"/>
-                <w:sz w:val="20"/>
-                <w:szCs w:val="20"/>
-              </w:rPr>
-            </w:pPr>
-          </w:p>
-        </w:tc>
-        <w:tc>
-          <w:tcPr>
-            <w:tcW w:w="7844" w:type="dxa"/>
-          </w:tcPr>
-          <w:p>
-            <w:pPr>
-              <w:rPr>
-                <w:rFonts w:ascii="Arial" w:hAnsi="Arial" w:cs="Arial"/>
-                <w:sz w:val="20"/>
-                <w:szCs w:val="20"/>
-              </w:rPr>
-            </w:pPr>
-            <w:r>
-              <w:rPr>
-                <w:rFonts w:ascii="Arial" w:hAnsi="Arial" w:cs="Arial"/>
-                <w:sz w:val="20"/>
-                <w:szCs w:val="20"/>
-              </w:rPr>
-              <w:t>Onbekend</w:t>
-            </w:r>
-          </w:p>
-        </w:tc>
-      </w:tr>
-      <w:tr>
-        <w:tc>
-          <w:tcPr>
-            <w:tcW w:w="2405" w:type="dxa"/>
-            <w:vMerge/>
-          </w:tcPr>
-          <w:p>
-            <w:pPr>
-              <w:rPr>
-                <w:rFonts w:ascii="Arial" w:hAnsi="Arial" w:cs="Arial"/>
-                <w:b/>
-                <w:color w:val="222222"/>
-                <w:sz w:val="20"/>
-                <w:szCs w:val="20"/>
-                <w:shd w:val="clear" w:color="auto" w:fill="F8F9FA"/>
-              </w:rPr>
-            </w:pPr>
-          </w:p>
-        </w:tc>
-        <w:tc>
-          <w:tcPr>
-            <w:tcW w:w="236" w:type="dxa"/>
-          </w:tcPr>
-          <w:p>
-            <w:pPr>
-              <w:rPr>
-                <w:rFonts w:ascii="Arial" w:eastAsia="Times New Roman" w:hAnsi="Arial" w:cs="Arial"/>
-                <w:color w:val="222222"/>
-                <w:sz w:val="20"/>
-                <w:szCs w:val="20"/>
-                <w:lang w:eastAsia="nl-NL"/>
-              </w:rPr>
-            </w:pPr>
-          </w:p>
-        </w:tc>
-        <w:tc>
-          <w:tcPr>
-            <w:tcW w:w="7844" w:type="dxa"/>
-          </w:tcPr>
-          <w:p>
-            <w:pPr>
-              <w:rPr>
-                <w:rFonts w:ascii="Arial" w:eastAsia="Times New Roman" w:hAnsi="Arial" w:cs="Arial"/>
-                <w:color w:val="222222"/>
-                <w:sz w:val="20"/>
-                <w:szCs w:val="20"/>
-                <w:lang w:eastAsia="nl-NL"/>
-              </w:rPr>
-            </w:pPr>
-            <w:r>
-              <w:rPr>
-                <w:rFonts w:ascii="Arial" w:eastAsia="Times New Roman" w:hAnsi="Arial" w:cs="Arial"/>
-                <w:color w:val="222222"/>
-                <w:sz w:val="20"/>
-                <w:szCs w:val="20"/>
-                <w:lang w:eastAsia="nl-NL"/>
-              </w:rPr>
-              <w:t>Tractielift</w:t>
-            </w:r>
-          </w:p>
-        </w:tc>
-      </w:tr>
-      <w:tr>
-        <w:tc>
-          <w:tcPr>
-            <w:tcW w:w="2405" w:type="dxa"/>
-            <w:vMerge/>
-          </w:tcPr>
-          <w:p>
-            <w:pPr>
-              <w:rPr>
-                <w:rFonts w:ascii="Arial" w:hAnsi="Arial" w:cs="Arial"/>
-                <w:b/>
-                <w:color w:val="222222"/>
-                <w:sz w:val="20"/>
-                <w:szCs w:val="20"/>
-                <w:shd w:val="clear" w:color="auto" w:fill="F8F9FA"/>
-              </w:rPr>
-            </w:pPr>
-          </w:p>
-        </w:tc>
-        <w:tc>
-          <w:tcPr>
-            <w:tcW w:w="236" w:type="dxa"/>
-          </w:tcPr>
-          <w:p>
-            <w:pPr>
-              <w:rPr>
-                <w:rFonts w:ascii="Arial" w:hAnsi="Arial" w:cs="Arial"/>
-                <w:sz w:val="20"/>
-                <w:szCs w:val="20"/>
-              </w:rPr>
-            </w:pPr>
-          </w:p>
-        </w:tc>
-        <w:tc>
-          <w:tcPr>
-            <w:tcW w:w="7844" w:type="dxa"/>
-          </w:tcPr>
-          <w:p>
-            <w:pPr>
-              <w:rPr>
-                <w:rFonts w:ascii="Arial" w:hAnsi="Arial" w:cs="Arial"/>
-                <w:sz w:val="20"/>
-                <w:szCs w:val="20"/>
-              </w:rPr>
-            </w:pPr>
-            <w:r>
-              <w:rPr>
-                <w:rFonts w:ascii="Arial" w:hAnsi="Arial" w:cs="Arial"/>
-                <w:sz w:val="20"/>
-                <w:szCs w:val="20"/>
-              </w:rPr>
-              <w:t>Hydraulische lift</w:t>
-            </w:r>
-          </w:p>
-        </w:tc>
-      </w:tr>
-      <w:tr>
-        <w:tc>
-          <w:tcPr>
-            <w:tcW w:w="2405" w:type="dxa"/>
-            <w:vMerge/>
-          </w:tcPr>
-          <w:p>
-            <w:pPr>
-              <w:rPr>
-                <w:rFonts w:ascii="Arial" w:hAnsi="Arial" w:cs="Arial"/>
-                <w:b/>
-                <w:color w:val="222222"/>
-                <w:sz w:val="20"/>
-                <w:szCs w:val="20"/>
-                <w:shd w:val="clear" w:color="auto" w:fill="F8F9FA"/>
-              </w:rPr>
-            </w:pPr>
-          </w:p>
-        </w:tc>
-        <w:tc>
-          <w:tcPr>
-            <w:tcW w:w="236" w:type="dxa"/>
-          </w:tcPr>
-          <w:p>
-            <w:pPr>
-              <w:rPr>
-                <w:rFonts w:ascii="Arial" w:eastAsia="Times New Roman" w:hAnsi="Arial" w:cs="Arial"/>
-                <w:color w:val="222222"/>
-                <w:sz w:val="20"/>
-                <w:szCs w:val="20"/>
-                <w:lang w:eastAsia="nl-NL"/>
-              </w:rPr>
-            </w:pPr>
-          </w:p>
-        </w:tc>
-        <w:tc>
-          <w:tcPr>
-            <w:tcW w:w="7844" w:type="dxa"/>
-          </w:tcPr>
-          <w:p>
-            <w:pPr>
-              <w:rPr>
-                <w:rFonts w:ascii="Arial" w:eastAsia="Times New Roman" w:hAnsi="Arial" w:cs="Arial"/>
-                <w:color w:val="222222"/>
-                <w:sz w:val="20"/>
-                <w:szCs w:val="20"/>
-                <w:lang w:eastAsia="nl-NL"/>
-              </w:rPr>
-            </w:pPr>
-            <w:r>
-              <w:rPr>
-                <w:rFonts w:ascii="Arial" w:eastAsia="Times New Roman" w:hAnsi="Arial" w:cs="Arial"/>
-                <w:color w:val="222222"/>
-                <w:sz w:val="20"/>
-                <w:szCs w:val="20"/>
-                <w:lang w:eastAsia="nl-NL"/>
-              </w:rPr>
-              <w:t>Trommellift</w:t>
-            </w:r>
-          </w:p>
-        </w:tc>
-      </w:tr>
-      <w:tr>
-        <w:tc>
-          <w:tcPr>
-            <w:tcW w:w="2405" w:type="dxa"/>
-            <w:vMerge/>
-          </w:tcPr>
-          <w:p>
-            <w:pPr>
-              <w:rPr>
-                <w:rFonts w:ascii="Arial" w:hAnsi="Arial" w:cs="Arial"/>
-                <w:b/>
-                <w:color w:val="222222"/>
-                <w:sz w:val="20"/>
-                <w:szCs w:val="20"/>
-                <w:shd w:val="clear" w:color="auto" w:fill="F8F9FA"/>
-              </w:rPr>
-            </w:pPr>
-          </w:p>
-        </w:tc>
-        <w:tc>
-          <w:tcPr>
-            <w:tcW w:w="236" w:type="dxa"/>
-          </w:tcPr>
-          <w:p>
-            <w:pPr>
-              <w:rPr>
-                <w:rFonts w:ascii="Arial" w:hAnsi="Arial" w:cs="Arial"/>
-                <w:sz w:val="20"/>
-                <w:szCs w:val="20"/>
-              </w:rPr>
-            </w:pPr>
-          </w:p>
-        </w:tc>
-        <w:tc>
-          <w:tcPr>
-            <w:tcW w:w="7844" w:type="dxa"/>
-          </w:tcPr>
-          <w:p>
-            <w:pPr>
-              <w:rPr>
-                <w:rFonts w:ascii="Arial" w:hAnsi="Arial" w:cs="Arial"/>
-                <w:sz w:val="20"/>
-                <w:szCs w:val="20"/>
-              </w:rPr>
-            </w:pPr>
-            <w:r>
-              <w:rPr>
-                <w:rFonts w:ascii="Arial" w:hAnsi="Arial" w:cs="Arial"/>
-                <w:sz w:val="20"/>
-                <w:szCs w:val="20"/>
-              </w:rPr>
-              <w:t>Spindellift of Tandheugellift</w:t>
-            </w:r>
-          </w:p>
-        </w:tc>
-      </w:tr>
-      <w:tr>
-        <w:tc>
-          <w:tcPr>
-            <w:tcW w:w="2405" w:type="dxa"/>
-            <w:vMerge/>
-          </w:tcPr>
-          <w:p>
-            <w:pPr>
-              <w:rPr>
-                <w:rFonts w:ascii="Arial" w:hAnsi="Arial" w:cs="Arial"/>
-                <w:b/>
-                <w:color w:val="222222"/>
-                <w:sz w:val="20"/>
-                <w:szCs w:val="20"/>
-                <w:shd w:val="clear" w:color="auto" w:fill="F8F9FA"/>
-              </w:rPr>
-            </w:pPr>
-          </w:p>
-        </w:tc>
-        <w:tc>
-          <w:tcPr>
-            <w:tcW w:w="236" w:type="dxa"/>
-          </w:tcPr>
-          <w:p>
-            <w:pPr>
-              <w:rPr>
-                <w:rFonts w:ascii="Arial" w:eastAsia="Times New Roman" w:hAnsi="Arial" w:cs="Arial"/>
-                <w:color w:val="222222"/>
-                <w:sz w:val="20"/>
-                <w:szCs w:val="20"/>
-                <w:lang w:eastAsia="nl-NL"/>
-              </w:rPr>
-            </w:pPr>
-          </w:p>
-        </w:tc>
-        <w:tc>
-          <w:tcPr>
-            <w:tcW w:w="7844" w:type="dxa"/>
-          </w:tcPr>
-          <w:p>
-            <w:pPr>
-              <w:rPr>
-                <w:rFonts w:ascii="Arial" w:eastAsia="Times New Roman" w:hAnsi="Arial" w:cs="Arial"/>
-                <w:color w:val="222222"/>
-                <w:sz w:val="20"/>
-                <w:szCs w:val="20"/>
-                <w:lang w:eastAsia="nl-NL"/>
-              </w:rPr>
-            </w:pPr>
-            <w:r>
-              <w:rPr>
-                <w:rFonts w:ascii="Arial" w:eastAsia="Times New Roman" w:hAnsi="Arial" w:cs="Arial"/>
-                <w:color w:val="222222"/>
-                <w:sz w:val="20"/>
-                <w:szCs w:val="20"/>
-                <w:lang w:eastAsia="nl-NL"/>
-              </w:rPr>
-              <w:t>Vacuümlift</w:t>
-            </w:r>
-          </w:p>
-        </w:tc>
-      </w:tr>
-      <w:tr>
-        <w:tc>
-          <w:tcPr>
-            <w:tcW w:w="2405" w:type="dxa"/>
-            <w:vMerge w:val="restart"/>
-          </w:tcPr>
-          <w:p>
-            <w:pPr>
-              <w:rPr>
-                <w:rFonts w:ascii="Arial" w:hAnsi="Arial" w:cs="Arial"/>
-                <w:b/>
-                <w:color w:val="222222"/>
-                <w:sz w:val="20"/>
-                <w:szCs w:val="20"/>
-                <w:shd w:val="clear" w:color="auto" w:fill="F8F9FA"/>
-              </w:rPr>
-            </w:pPr>
-            <w:r>
-              <w:rPr>
-                <w:rFonts w:ascii="Arial" w:hAnsi="Arial" w:cs="Arial"/>
-                <w:b/>
-                <w:color w:val="222222"/>
-                <w:sz w:val="20"/>
-                <w:szCs w:val="20"/>
-                <w:shd w:val="clear" w:color="auto" w:fill="F8F9FA"/>
-              </w:rPr>
-              <w:t>Lift m</w:t>
-            </w:r>
-            <w:r>
-              <w:rPr>
-                <w:rFonts w:ascii="Arial" w:hAnsi="Arial" w:cs="Arial"/>
-                <w:b/>
-                <w:color w:val="222222"/>
-                <w:sz w:val="20"/>
-                <w:szCs w:val="20"/>
-                <w:shd w:val="clear" w:color="auto" w:fill="F8F9FA"/>
-              </w:rPr>
-              <w:t>achinekamer</w:t>
-            </w:r>
-          </w:p>
-          <w:p>
-            <w:pPr>
-              <w:rPr>
-                <w:rFonts w:ascii="Arial" w:hAnsi="Arial" w:cs="Arial"/>
-                <w:b/>
-                <w:color w:val="222222"/>
-                <w:sz w:val="20"/>
-                <w:szCs w:val="20"/>
-                <w:shd w:val="clear" w:color="auto" w:fill="F8F9FA"/>
-              </w:rPr>
-            </w:pPr>
-          </w:p>
-        </w:tc>
-        <w:tc>
-          <w:tcPr>
-            <w:tcW w:w="236" w:type="dxa"/>
-          </w:tcPr>
-          <w:p>
-            <w:pPr>
-              <w:rPr>
-                <w:rFonts w:ascii="Arial" w:hAnsi="Arial" w:cs="Arial"/>
-                <w:sz w:val="20"/>
-                <w:szCs w:val="20"/>
-              </w:rPr>
-            </w:pPr>
-          </w:p>
-        </w:tc>
-        <w:tc>
-          <w:tcPr>
-            <w:tcW w:w="7844" w:type="dxa"/>
-          </w:tcPr>
-          <w:p>
-            <w:pPr>
-              <w:rPr>
-                <w:rFonts w:ascii="Arial" w:hAnsi="Arial" w:cs="Arial"/>
-                <w:sz w:val="20"/>
-                <w:szCs w:val="20"/>
-              </w:rPr>
-            </w:pPr>
-            <w:r>
-              <w:rPr>
-                <w:rFonts w:ascii="Arial" w:hAnsi="Arial" w:cs="Arial"/>
-                <w:sz w:val="20"/>
-                <w:szCs w:val="20"/>
-              </w:rPr>
-              <w:t>Onbekend</w:t>
-            </w:r>
-          </w:p>
-        </w:tc>
-      </w:tr>
-      <w:tr>
-        <w:tc>
-          <w:tcPr>
-            <w:tcW w:w="2405" w:type="dxa"/>
-            <w:vMerge/>
-          </w:tcPr>
-          <w:p>
-            <w:pPr>
-              <w:rPr>
-                <w:rFonts w:ascii="Arial" w:hAnsi="Arial" w:cs="Arial"/>
-                <w:b/>
-                <w:color w:val="222222"/>
-                <w:sz w:val="20"/>
-                <w:szCs w:val="20"/>
-                <w:shd w:val="clear" w:color="auto" w:fill="F8F9FA"/>
-              </w:rPr>
-            </w:pPr>
-          </w:p>
-        </w:tc>
-        <w:tc>
-          <w:tcPr>
-            <w:tcW w:w="236" w:type="dxa"/>
-          </w:tcPr>
-          <w:p>
-            <w:pPr>
-              <w:rPr>
-                <w:rFonts w:ascii="Arial" w:eastAsia="Times New Roman" w:hAnsi="Arial" w:cs="Arial"/>
-                <w:color w:val="222222"/>
-                <w:sz w:val="20"/>
-                <w:szCs w:val="20"/>
-                <w:lang w:eastAsia="nl-NL"/>
-              </w:rPr>
-            </w:pPr>
-          </w:p>
-        </w:tc>
-        <w:tc>
-          <w:tcPr>
-            <w:tcW w:w="7844" w:type="dxa"/>
-          </w:tcPr>
-          <w:p>
-            <w:pPr>
-              <w:rPr>
-                <w:rFonts w:ascii="Arial" w:eastAsia="Times New Roman" w:hAnsi="Arial" w:cs="Arial"/>
-                <w:color w:val="222222"/>
-                <w:sz w:val="20"/>
-                <w:szCs w:val="20"/>
-                <w:lang w:eastAsia="nl-NL"/>
-              </w:rPr>
-            </w:pPr>
-            <w:r>
-              <w:rPr>
-                <w:rFonts w:ascii="Arial" w:eastAsia="Times New Roman" w:hAnsi="Arial" w:cs="Arial"/>
-                <w:color w:val="222222"/>
-                <w:sz w:val="20"/>
-                <w:szCs w:val="20"/>
-                <w:lang w:eastAsia="nl-NL"/>
-              </w:rPr>
-              <w:t>Met machinekamer</w:t>
-            </w:r>
-          </w:p>
-        </w:tc>
-      </w:tr>
-      <w:tr>
-        <w:tc>
-          <w:tcPr>
-            <w:tcW w:w="2405" w:type="dxa"/>
-            <w:vMerge/>
-          </w:tcPr>
-          <w:p>
-            <w:pPr>
-              <w:rPr>
-                <w:rFonts w:ascii="Arial" w:hAnsi="Arial" w:cs="Arial"/>
-                <w:b/>
-                <w:color w:val="222222"/>
-                <w:sz w:val="20"/>
-                <w:szCs w:val="20"/>
-                <w:shd w:val="clear" w:color="auto" w:fill="F8F9FA"/>
-              </w:rPr>
-            </w:pPr>
-          </w:p>
-        </w:tc>
-        <w:tc>
-          <w:tcPr>
-            <w:tcW w:w="236" w:type="dxa"/>
-          </w:tcPr>
-          <w:p>
-            <w:pPr>
-              <w:rPr>
-                <w:rFonts w:ascii="Arial" w:hAnsi="Arial" w:cs="Arial"/>
-                <w:sz w:val="20"/>
-                <w:szCs w:val="20"/>
-              </w:rPr>
-            </w:pPr>
-          </w:p>
-        </w:tc>
-        <w:tc>
-          <w:tcPr>
-            <w:tcW w:w="7844" w:type="dxa"/>
-          </w:tcPr>
-          <w:p>
-            <w:pPr>
-              <w:rPr>
-                <w:rFonts w:ascii="Arial" w:hAnsi="Arial" w:cs="Arial"/>
-                <w:sz w:val="20"/>
-                <w:szCs w:val="20"/>
-              </w:rPr>
-            </w:pPr>
-            <w:r>
-              <w:rPr>
-                <w:rFonts w:ascii="Arial" w:hAnsi="Arial" w:cs="Arial"/>
-                <w:sz w:val="20"/>
-                <w:szCs w:val="20"/>
-              </w:rPr>
-              <w:t>Zonder machinekamer</w:t>
-            </w:r>
-          </w:p>
-        </w:tc>
-      </w:tr>
-      <w:tr>
-        <w:tc>
-          <w:tcPr>
-            <w:tcW w:w="2405" w:type="dxa"/>
-          </w:tcPr>
-          <w:p>
-            <w:pPr>
-              <w:rPr>
-                <w:rFonts w:ascii="Arial" w:hAnsi="Arial" w:cs="Arial"/>
-                <w:b/>
-                <w:color w:val="222222"/>
-                <w:sz w:val="20"/>
-                <w:szCs w:val="20"/>
-                <w:shd w:val="clear" w:color="auto" w:fill="F8F9FA"/>
-              </w:rPr>
-            </w:pPr>
-            <w:r>
-              <w:rPr>
-                <w:rFonts w:ascii="Arial" w:hAnsi="Arial" w:cs="Arial"/>
-                <w:b/>
-                <w:color w:val="222222"/>
-                <w:sz w:val="20"/>
-                <w:szCs w:val="20"/>
-                <w:shd w:val="clear" w:color="auto" w:fill="F8F9FA"/>
-              </w:rPr>
-              <w:t>Bouwlagen bereikbaar</w:t>
+          </w:tcPr>
+          <w:p>
+            <w:pPr>
+              <w:rPr>
+                <w:rFonts w:ascii="Arial" w:hAnsi="Arial" w:cs="Arial"/>
+                <w:b/>
+                <w:sz w:val="20"/>
+                <w:szCs w:val="20"/>
+              </w:rPr>
+            </w:pPr>
+            <w:r>
+              <w:rPr>
+                <w:rFonts w:ascii="Arial" w:hAnsi="Arial" w:cs="Arial"/>
+                <w:b/>
+                <w:sz w:val="20"/>
+                <w:szCs w:val="20"/>
+              </w:rPr>
+              <w:t>Opmerking</w:t>
             </w:r>
           </w:p>
         </w:tc>
@@ -3837,42 +3206,832 @@
         <w:tc>
           <w:tcPr>
             <w:tcW w:w="2405" w:type="dxa"/>
-          </w:tcPr>
-          <w:p>
-            <w:pPr>
-              <w:rPr>
-                <w:rFonts w:ascii="Arial" w:hAnsi="Arial" w:cs="Arial"/>
-                <w:b/>
-                <w:sz w:val="20"/>
-                <w:szCs w:val="20"/>
-              </w:rPr>
-            </w:pPr>
-            <w:r>
-              <w:rPr>
-                <w:rFonts w:ascii="Arial" w:hAnsi="Arial" w:cs="Arial"/>
-                <w:b/>
-                <w:sz w:val="20"/>
-                <w:szCs w:val="20"/>
-              </w:rPr>
-              <w:t xml:space="preserve">Locatie </w:t>
-            </w:r>
-            <w:r>
-              <w:rPr>
-                <w:rFonts w:ascii="Arial" w:hAnsi="Arial" w:cs="Arial"/>
-                <w:b/>
-                <w:sz w:val="20"/>
-                <w:szCs w:val="20"/>
-              </w:rPr>
-              <w:t>lift</w:t>
-            </w:r>
-            <w:r>
-              <w:rPr>
-                <w:rFonts w:ascii="Arial" w:hAnsi="Arial" w:cs="Arial"/>
-                <w:b/>
-                <w:sz w:val="20"/>
-                <w:szCs w:val="20"/>
-              </w:rPr>
-              <w:t>machinekamer</w:t>
+            <w:vMerge w:val="restart"/>
+          </w:tcPr>
+          <w:p>
+            <w:pPr>
+              <w:rPr>
+                <w:rFonts w:ascii="Arial" w:hAnsi="Arial" w:cs="Arial"/>
+                <w:b/>
+                <w:color w:val="222222"/>
+                <w:sz w:val="20"/>
+                <w:szCs w:val="20"/>
+                <w:shd w:val="clear" w:color="auto" w:fill="F8F9FA"/>
+              </w:rPr>
+            </w:pPr>
+            <w:r>
+              <w:rPr>
+                <w:rFonts w:ascii="Arial" w:hAnsi="Arial" w:cs="Arial"/>
+                <w:b/>
+                <w:color w:val="222222"/>
+                <w:sz w:val="20"/>
+                <w:szCs w:val="20"/>
+                <w:shd w:val="clear" w:color="auto" w:fill="F8F9FA"/>
+              </w:rPr>
+              <w:t>Lift b</w:t>
+            </w:r>
+            <w:r>
+              <w:rPr>
+                <w:rFonts w:ascii="Arial" w:hAnsi="Arial" w:cs="Arial"/>
+                <w:b/>
+                <w:color w:val="222222"/>
+                <w:sz w:val="20"/>
+                <w:szCs w:val="20"/>
+                <w:shd w:val="clear" w:color="auto" w:fill="F8F9FA"/>
+              </w:rPr>
+              <w:t>rancard geschikt</w:t>
+            </w:r>
+          </w:p>
+          <w:p>
+            <w:pPr>
+              <w:rPr>
+                <w:rFonts w:ascii="Arial" w:hAnsi="Arial" w:cs="Arial"/>
+                <w:b/>
+                <w:color w:val="222222"/>
+                <w:sz w:val="20"/>
+                <w:szCs w:val="20"/>
+                <w:shd w:val="clear" w:color="auto" w:fill="F8F9FA"/>
+              </w:rPr>
+            </w:pPr>
+          </w:p>
+        </w:tc>
+        <w:tc>
+          <w:tcPr>
+            <w:tcW w:w="236" w:type="dxa"/>
+          </w:tcPr>
+          <w:p>
+            <w:pPr>
+              <w:rPr>
+                <w:rFonts w:ascii="Arial" w:hAnsi="Arial" w:cs="Arial"/>
+                <w:sz w:val="20"/>
+                <w:szCs w:val="20"/>
+              </w:rPr>
+            </w:pPr>
+          </w:p>
+        </w:tc>
+        <w:tc>
+          <w:tcPr>
+            <w:tcW w:w="7844" w:type="dxa"/>
+          </w:tcPr>
+          <w:p>
+            <w:pPr>
+              <w:rPr>
+                <w:rFonts w:ascii="Arial" w:hAnsi="Arial" w:cs="Arial"/>
+                <w:sz w:val="20"/>
+                <w:szCs w:val="20"/>
+              </w:rPr>
+            </w:pPr>
+            <w:r>
+              <w:rPr>
+                <w:rFonts w:ascii="Arial" w:hAnsi="Arial" w:cs="Arial"/>
+                <w:sz w:val="20"/>
+                <w:szCs w:val="20"/>
+              </w:rPr>
+              <w:t>Onbekend</w:t>
+            </w:r>
+          </w:p>
+        </w:tc>
+      </w:tr>
+      <w:tr>
+        <w:tc>
+          <w:tcPr>
+            <w:tcW w:w="2405" w:type="dxa"/>
+            <w:vMerge/>
+          </w:tcPr>
+          <w:p>
+            <w:pPr>
+              <w:rPr>
+                <w:rFonts w:ascii="Arial" w:hAnsi="Arial" w:cs="Arial"/>
+                <w:b/>
+                <w:color w:val="222222"/>
+                <w:sz w:val="20"/>
+                <w:szCs w:val="20"/>
+                <w:shd w:val="clear" w:color="auto" w:fill="F8F9FA"/>
+              </w:rPr>
+            </w:pPr>
+          </w:p>
+        </w:tc>
+        <w:tc>
+          <w:tcPr>
+            <w:tcW w:w="236" w:type="dxa"/>
+          </w:tcPr>
+          <w:p>
+            <w:pPr>
+              <w:rPr>
+                <w:rFonts w:ascii="Arial" w:eastAsia="Times New Roman" w:hAnsi="Arial" w:cs="Arial"/>
+                <w:color w:val="222222"/>
+                <w:sz w:val="20"/>
+                <w:szCs w:val="20"/>
+                <w:lang w:eastAsia="nl-NL"/>
+              </w:rPr>
+            </w:pPr>
+          </w:p>
+        </w:tc>
+        <w:tc>
+          <w:tcPr>
+            <w:tcW w:w="7844" w:type="dxa"/>
+          </w:tcPr>
+          <w:p>
+            <w:pPr>
+              <w:rPr>
+                <w:rFonts w:ascii="Arial" w:eastAsia="Times New Roman" w:hAnsi="Arial" w:cs="Arial"/>
+                <w:color w:val="222222"/>
+                <w:sz w:val="20"/>
+                <w:szCs w:val="20"/>
+                <w:lang w:eastAsia="nl-NL"/>
+              </w:rPr>
+            </w:pPr>
+            <w:r>
+              <w:rPr>
+                <w:rFonts w:ascii="Arial" w:eastAsia="Times New Roman" w:hAnsi="Arial" w:cs="Arial"/>
+                <w:color w:val="222222"/>
+                <w:sz w:val="20"/>
+                <w:szCs w:val="20"/>
+                <w:lang w:eastAsia="nl-NL"/>
+              </w:rPr>
+              <w:t>Ja</w:t>
+            </w:r>
+          </w:p>
+        </w:tc>
+      </w:tr>
+      <w:tr>
+        <w:tc>
+          <w:tcPr>
+            <w:tcW w:w="2405" w:type="dxa"/>
+            <w:vMerge/>
+          </w:tcPr>
+          <w:p>
+            <w:pPr>
+              <w:rPr>
+                <w:rFonts w:ascii="Arial" w:hAnsi="Arial" w:cs="Arial"/>
+                <w:b/>
+                <w:color w:val="222222"/>
+                <w:sz w:val="20"/>
+                <w:szCs w:val="20"/>
+                <w:shd w:val="clear" w:color="auto" w:fill="F8F9FA"/>
+              </w:rPr>
+            </w:pPr>
+          </w:p>
+        </w:tc>
+        <w:tc>
+          <w:tcPr>
+            <w:tcW w:w="236" w:type="dxa"/>
+          </w:tcPr>
+          <w:p>
+            <w:pPr>
+              <w:rPr>
+                <w:rFonts w:ascii="Arial" w:hAnsi="Arial" w:cs="Arial"/>
+                <w:sz w:val="20"/>
+                <w:szCs w:val="20"/>
+              </w:rPr>
+            </w:pPr>
+          </w:p>
+        </w:tc>
+        <w:tc>
+          <w:tcPr>
+            <w:tcW w:w="7844" w:type="dxa"/>
+          </w:tcPr>
+          <w:p>
+            <w:pPr>
+              <w:rPr>
+                <w:rFonts w:ascii="Arial" w:hAnsi="Arial" w:cs="Arial"/>
+                <w:sz w:val="20"/>
+                <w:szCs w:val="20"/>
+              </w:rPr>
+            </w:pPr>
+            <w:r>
+              <w:rPr>
+                <w:rFonts w:ascii="Arial" w:hAnsi="Arial" w:cs="Arial"/>
+                <w:sz w:val="20"/>
+                <w:szCs w:val="20"/>
+              </w:rPr>
+              <w:t>Nee</w:t>
+            </w:r>
+          </w:p>
+        </w:tc>
+      </w:tr>
+      <w:tr>
+        <w:tc>
+          <w:tcPr>
+            <w:tcW w:w="2405" w:type="dxa"/>
+            <w:vMerge w:val="restart"/>
+          </w:tcPr>
+          <w:p>
+            <w:pPr>
+              <w:rPr>
+                <w:rFonts w:ascii="Arial" w:hAnsi="Arial" w:cs="Arial"/>
+                <w:b/>
+                <w:color w:val="222222"/>
+                <w:sz w:val="20"/>
+                <w:szCs w:val="20"/>
+                <w:shd w:val="clear" w:color="auto" w:fill="F8F9FA"/>
+              </w:rPr>
+            </w:pPr>
+            <w:r>
+              <w:rPr>
+                <w:rFonts w:ascii="Arial" w:hAnsi="Arial" w:cs="Arial"/>
+                <w:b/>
+                <w:color w:val="222222"/>
+                <w:sz w:val="20"/>
+                <w:szCs w:val="20"/>
+                <w:shd w:val="clear" w:color="auto" w:fill="F8F9FA"/>
+              </w:rPr>
+              <w:t xml:space="preserve">Lift </w:t>
+            </w:r>
+            <w:r>
+              <w:rPr>
+                <w:rFonts w:ascii="Arial" w:hAnsi="Arial" w:cs="Arial"/>
+                <w:b/>
+                <w:color w:val="222222"/>
+                <w:sz w:val="20"/>
+                <w:szCs w:val="20"/>
+                <w:shd w:val="clear" w:color="auto" w:fill="F8F9FA"/>
+              </w:rPr>
+              <w:t>Aandrijving</w:t>
+            </w:r>
+          </w:p>
+          <w:p>
+            <w:pPr>
+              <w:rPr>
+                <w:rFonts w:ascii="Arial" w:hAnsi="Arial" w:cs="Arial"/>
+                <w:b/>
+                <w:color w:val="222222"/>
+                <w:sz w:val="20"/>
+                <w:szCs w:val="20"/>
+                <w:shd w:val="clear" w:color="auto" w:fill="F8F9FA"/>
+              </w:rPr>
+            </w:pPr>
+          </w:p>
+        </w:tc>
+        <w:tc>
+          <w:tcPr>
+            <w:tcW w:w="236" w:type="dxa"/>
+          </w:tcPr>
+          <w:p>
+            <w:pPr>
+              <w:rPr>
+                <w:rFonts w:ascii="Arial" w:hAnsi="Arial" w:cs="Arial"/>
+                <w:sz w:val="20"/>
+                <w:szCs w:val="20"/>
+              </w:rPr>
+            </w:pPr>
+          </w:p>
+        </w:tc>
+        <w:tc>
+          <w:tcPr>
+            <w:tcW w:w="7844" w:type="dxa"/>
+          </w:tcPr>
+          <w:p>
+            <w:pPr>
+              <w:rPr>
+                <w:rFonts w:ascii="Arial" w:hAnsi="Arial" w:cs="Arial"/>
+                <w:sz w:val="20"/>
+                <w:szCs w:val="20"/>
+              </w:rPr>
+            </w:pPr>
+            <w:r>
+              <w:rPr>
+                <w:rFonts w:ascii="Arial" w:hAnsi="Arial" w:cs="Arial"/>
+                <w:sz w:val="20"/>
+                <w:szCs w:val="20"/>
+              </w:rPr>
+              <w:t>Onbekend</w:t>
+            </w:r>
+          </w:p>
+        </w:tc>
+      </w:tr>
+      <w:tr>
+        <w:tc>
+          <w:tcPr>
+            <w:tcW w:w="2405" w:type="dxa"/>
+            <w:vMerge/>
+          </w:tcPr>
+          <w:p>
+            <w:pPr>
+              <w:rPr>
+                <w:rFonts w:ascii="Arial" w:hAnsi="Arial" w:cs="Arial"/>
+                <w:b/>
+                <w:color w:val="222222"/>
+                <w:sz w:val="20"/>
+                <w:szCs w:val="20"/>
+                <w:shd w:val="clear" w:color="auto" w:fill="F8F9FA"/>
+              </w:rPr>
+            </w:pPr>
+          </w:p>
+        </w:tc>
+        <w:tc>
+          <w:tcPr>
+            <w:tcW w:w="236" w:type="dxa"/>
+          </w:tcPr>
+          <w:p>
+            <w:pPr>
+              <w:rPr>
+                <w:rFonts w:ascii="Arial" w:eastAsia="Times New Roman" w:hAnsi="Arial" w:cs="Arial"/>
+                <w:color w:val="222222"/>
+                <w:sz w:val="20"/>
+                <w:szCs w:val="20"/>
+                <w:lang w:eastAsia="nl-NL"/>
+              </w:rPr>
+            </w:pPr>
+          </w:p>
+        </w:tc>
+        <w:tc>
+          <w:tcPr>
+            <w:tcW w:w="7844" w:type="dxa"/>
+          </w:tcPr>
+          <w:p>
+            <w:pPr>
+              <w:rPr>
+                <w:rFonts w:ascii="Arial" w:eastAsia="Times New Roman" w:hAnsi="Arial" w:cs="Arial"/>
+                <w:color w:val="222222"/>
+                <w:sz w:val="20"/>
+                <w:szCs w:val="20"/>
+                <w:lang w:eastAsia="nl-NL"/>
+              </w:rPr>
+            </w:pPr>
+            <w:r>
+              <w:rPr>
+                <w:rFonts w:ascii="Arial" w:eastAsia="Times New Roman" w:hAnsi="Arial" w:cs="Arial"/>
+                <w:color w:val="222222"/>
+                <w:sz w:val="20"/>
+                <w:szCs w:val="20"/>
+                <w:lang w:eastAsia="nl-NL"/>
+              </w:rPr>
+              <w:t>Tractielift</w:t>
+            </w:r>
+          </w:p>
+        </w:tc>
+      </w:tr>
+      <w:tr>
+        <w:tc>
+          <w:tcPr>
+            <w:tcW w:w="2405" w:type="dxa"/>
+            <w:vMerge/>
+          </w:tcPr>
+          <w:p>
+            <w:pPr>
+              <w:rPr>
+                <w:rFonts w:ascii="Arial" w:hAnsi="Arial" w:cs="Arial"/>
+                <w:b/>
+                <w:color w:val="222222"/>
+                <w:sz w:val="20"/>
+                <w:szCs w:val="20"/>
+                <w:shd w:val="clear" w:color="auto" w:fill="F8F9FA"/>
+              </w:rPr>
+            </w:pPr>
+          </w:p>
+        </w:tc>
+        <w:tc>
+          <w:tcPr>
+            <w:tcW w:w="236" w:type="dxa"/>
+          </w:tcPr>
+          <w:p>
+            <w:pPr>
+              <w:rPr>
+                <w:rFonts w:ascii="Arial" w:hAnsi="Arial" w:cs="Arial"/>
+                <w:sz w:val="20"/>
+                <w:szCs w:val="20"/>
+              </w:rPr>
+            </w:pPr>
+          </w:p>
+        </w:tc>
+        <w:tc>
+          <w:tcPr>
+            <w:tcW w:w="7844" w:type="dxa"/>
+          </w:tcPr>
+          <w:p>
+            <w:pPr>
+              <w:rPr>
+                <w:rFonts w:ascii="Arial" w:hAnsi="Arial" w:cs="Arial"/>
+                <w:sz w:val="20"/>
+                <w:szCs w:val="20"/>
+              </w:rPr>
+            </w:pPr>
+            <w:r>
+              <w:rPr>
+                <w:rFonts w:ascii="Arial" w:hAnsi="Arial" w:cs="Arial"/>
+                <w:sz w:val="20"/>
+                <w:szCs w:val="20"/>
+              </w:rPr>
+              <w:t>Hydraulische lift</w:t>
+            </w:r>
+          </w:p>
+        </w:tc>
+      </w:tr>
+      <w:tr>
+        <w:tc>
+          <w:tcPr>
+            <w:tcW w:w="2405" w:type="dxa"/>
+            <w:vMerge/>
+          </w:tcPr>
+          <w:p>
+            <w:pPr>
+              <w:rPr>
+                <w:rFonts w:ascii="Arial" w:hAnsi="Arial" w:cs="Arial"/>
+                <w:b/>
+                <w:color w:val="222222"/>
+                <w:sz w:val="20"/>
+                <w:szCs w:val="20"/>
+                <w:shd w:val="clear" w:color="auto" w:fill="F8F9FA"/>
+              </w:rPr>
+            </w:pPr>
+          </w:p>
+        </w:tc>
+        <w:tc>
+          <w:tcPr>
+            <w:tcW w:w="236" w:type="dxa"/>
+          </w:tcPr>
+          <w:p>
+            <w:pPr>
+              <w:rPr>
+                <w:rFonts w:ascii="Arial" w:eastAsia="Times New Roman" w:hAnsi="Arial" w:cs="Arial"/>
+                <w:color w:val="222222"/>
+                <w:sz w:val="20"/>
+                <w:szCs w:val="20"/>
+                <w:lang w:eastAsia="nl-NL"/>
+              </w:rPr>
+            </w:pPr>
+          </w:p>
+        </w:tc>
+        <w:tc>
+          <w:tcPr>
+            <w:tcW w:w="7844" w:type="dxa"/>
+          </w:tcPr>
+          <w:p>
+            <w:pPr>
+              <w:rPr>
+                <w:rFonts w:ascii="Arial" w:eastAsia="Times New Roman" w:hAnsi="Arial" w:cs="Arial"/>
+                <w:color w:val="222222"/>
+                <w:sz w:val="20"/>
+                <w:szCs w:val="20"/>
+                <w:lang w:eastAsia="nl-NL"/>
+              </w:rPr>
+            </w:pPr>
+            <w:r>
+              <w:rPr>
+                <w:rFonts w:ascii="Arial" w:eastAsia="Times New Roman" w:hAnsi="Arial" w:cs="Arial"/>
+                <w:color w:val="222222"/>
+                <w:sz w:val="20"/>
+                <w:szCs w:val="20"/>
+                <w:lang w:eastAsia="nl-NL"/>
+              </w:rPr>
+              <w:t>Trommellift</w:t>
+            </w:r>
+          </w:p>
+        </w:tc>
+      </w:tr>
+      <w:tr>
+        <w:tc>
+          <w:tcPr>
+            <w:tcW w:w="2405" w:type="dxa"/>
+            <w:vMerge/>
+          </w:tcPr>
+          <w:p>
+            <w:pPr>
+              <w:rPr>
+                <w:rFonts w:ascii="Arial" w:hAnsi="Arial" w:cs="Arial"/>
+                <w:b/>
+                <w:color w:val="222222"/>
+                <w:sz w:val="20"/>
+                <w:szCs w:val="20"/>
+                <w:shd w:val="clear" w:color="auto" w:fill="F8F9FA"/>
+              </w:rPr>
+            </w:pPr>
+          </w:p>
+        </w:tc>
+        <w:tc>
+          <w:tcPr>
+            <w:tcW w:w="236" w:type="dxa"/>
+          </w:tcPr>
+          <w:p>
+            <w:pPr>
+              <w:rPr>
+                <w:rFonts w:ascii="Arial" w:hAnsi="Arial" w:cs="Arial"/>
+                <w:sz w:val="20"/>
+                <w:szCs w:val="20"/>
+              </w:rPr>
+            </w:pPr>
+          </w:p>
+        </w:tc>
+        <w:tc>
+          <w:tcPr>
+            <w:tcW w:w="7844" w:type="dxa"/>
+          </w:tcPr>
+          <w:p>
+            <w:pPr>
+              <w:rPr>
+                <w:rFonts w:ascii="Arial" w:hAnsi="Arial" w:cs="Arial"/>
+                <w:sz w:val="20"/>
+                <w:szCs w:val="20"/>
+              </w:rPr>
+            </w:pPr>
+            <w:r>
+              <w:rPr>
+                <w:rFonts w:ascii="Arial" w:hAnsi="Arial" w:cs="Arial"/>
+                <w:sz w:val="20"/>
+                <w:szCs w:val="20"/>
+              </w:rPr>
+              <w:t>Spindellift of Tandheugellift</w:t>
+            </w:r>
+          </w:p>
+        </w:tc>
+      </w:tr>
+      <w:tr>
+        <w:tc>
+          <w:tcPr>
+            <w:tcW w:w="2405" w:type="dxa"/>
+            <w:vMerge/>
+          </w:tcPr>
+          <w:p>
+            <w:pPr>
+              <w:rPr>
+                <w:rFonts w:ascii="Arial" w:hAnsi="Arial" w:cs="Arial"/>
+                <w:b/>
+                <w:color w:val="222222"/>
+                <w:sz w:val="20"/>
+                <w:szCs w:val="20"/>
+                <w:shd w:val="clear" w:color="auto" w:fill="F8F9FA"/>
+              </w:rPr>
+            </w:pPr>
+          </w:p>
+        </w:tc>
+        <w:tc>
+          <w:tcPr>
+            <w:tcW w:w="236" w:type="dxa"/>
+          </w:tcPr>
+          <w:p>
+            <w:pPr>
+              <w:rPr>
+                <w:rFonts w:ascii="Arial" w:eastAsia="Times New Roman" w:hAnsi="Arial" w:cs="Arial"/>
+                <w:color w:val="222222"/>
+                <w:sz w:val="20"/>
+                <w:szCs w:val="20"/>
+                <w:lang w:eastAsia="nl-NL"/>
+              </w:rPr>
+            </w:pPr>
+          </w:p>
+        </w:tc>
+        <w:tc>
+          <w:tcPr>
+            <w:tcW w:w="7844" w:type="dxa"/>
+          </w:tcPr>
+          <w:p>
+            <w:pPr>
+              <w:rPr>
+                <w:rFonts w:ascii="Arial" w:eastAsia="Times New Roman" w:hAnsi="Arial" w:cs="Arial"/>
+                <w:color w:val="222222"/>
+                <w:sz w:val="20"/>
+                <w:szCs w:val="20"/>
+                <w:lang w:eastAsia="nl-NL"/>
+              </w:rPr>
+            </w:pPr>
+            <w:r>
+              <w:rPr>
+                <w:rFonts w:ascii="Arial" w:eastAsia="Times New Roman" w:hAnsi="Arial" w:cs="Arial"/>
+                <w:color w:val="222222"/>
+                <w:sz w:val="20"/>
+                <w:szCs w:val="20"/>
+                <w:lang w:eastAsia="nl-NL"/>
+              </w:rPr>
+              <w:t>Vacuümlift</w:t>
+            </w:r>
+          </w:p>
+        </w:tc>
+      </w:tr>
+      <w:tr>
+        <w:tc>
+          <w:tcPr>
+            <w:tcW w:w="2405" w:type="dxa"/>
+            <w:vMerge w:val="restart"/>
+          </w:tcPr>
+          <w:p>
+            <w:pPr>
+              <w:rPr>
+                <w:rFonts w:ascii="Arial" w:hAnsi="Arial" w:cs="Arial"/>
+                <w:b/>
+                <w:color w:val="222222"/>
+                <w:sz w:val="20"/>
+                <w:szCs w:val="20"/>
+                <w:shd w:val="clear" w:color="auto" w:fill="F8F9FA"/>
+              </w:rPr>
+            </w:pPr>
+            <w:r>
+              <w:rPr>
+                <w:rFonts w:ascii="Arial" w:hAnsi="Arial" w:cs="Arial"/>
+                <w:b/>
+                <w:color w:val="222222"/>
+                <w:sz w:val="20"/>
+                <w:szCs w:val="20"/>
+                <w:shd w:val="clear" w:color="auto" w:fill="F8F9FA"/>
+              </w:rPr>
+              <w:t>Lift m</w:t>
+            </w:r>
+            <w:r>
+              <w:rPr>
+                <w:rFonts w:ascii="Arial" w:hAnsi="Arial" w:cs="Arial"/>
+                <w:b/>
+                <w:color w:val="222222"/>
+                <w:sz w:val="20"/>
+                <w:szCs w:val="20"/>
+                <w:shd w:val="clear" w:color="auto" w:fill="F8F9FA"/>
+              </w:rPr>
+              <w:t>achinekamer</w:t>
+            </w:r>
+          </w:p>
+          <w:p>
+            <w:pPr>
+              <w:rPr>
+                <w:rFonts w:ascii="Arial" w:hAnsi="Arial" w:cs="Arial"/>
+                <w:b/>
+                <w:color w:val="222222"/>
+                <w:sz w:val="20"/>
+                <w:szCs w:val="20"/>
+                <w:shd w:val="clear" w:color="auto" w:fill="F8F9FA"/>
+              </w:rPr>
+            </w:pPr>
+          </w:p>
+        </w:tc>
+        <w:tc>
+          <w:tcPr>
+            <w:tcW w:w="236" w:type="dxa"/>
+          </w:tcPr>
+          <w:p>
+            <w:pPr>
+              <w:rPr>
+                <w:rFonts w:ascii="Arial" w:hAnsi="Arial" w:cs="Arial"/>
+                <w:sz w:val="20"/>
+                <w:szCs w:val="20"/>
+              </w:rPr>
+            </w:pPr>
+          </w:p>
+        </w:tc>
+        <w:tc>
+          <w:tcPr>
+            <w:tcW w:w="7844" w:type="dxa"/>
+          </w:tcPr>
+          <w:p>
+            <w:pPr>
+              <w:rPr>
+                <w:rFonts w:ascii="Arial" w:hAnsi="Arial" w:cs="Arial"/>
+                <w:sz w:val="20"/>
+                <w:szCs w:val="20"/>
+              </w:rPr>
+            </w:pPr>
+            <w:r>
+              <w:rPr>
+                <w:rFonts w:ascii="Arial" w:hAnsi="Arial" w:cs="Arial"/>
+                <w:sz w:val="20"/>
+                <w:szCs w:val="20"/>
+              </w:rPr>
+              <w:t>Onbekend</w:t>
+            </w:r>
+          </w:p>
+        </w:tc>
+      </w:tr>
+      <w:tr>
+        <w:tc>
+          <w:tcPr>
+            <w:tcW w:w="2405" w:type="dxa"/>
+            <w:vMerge/>
+          </w:tcPr>
+          <w:p>
+            <w:pPr>
+              <w:rPr>
+                <w:rFonts w:ascii="Arial" w:hAnsi="Arial" w:cs="Arial"/>
+                <w:b/>
+                <w:color w:val="222222"/>
+                <w:sz w:val="20"/>
+                <w:szCs w:val="20"/>
+                <w:shd w:val="clear" w:color="auto" w:fill="F8F9FA"/>
+              </w:rPr>
+            </w:pPr>
+          </w:p>
+        </w:tc>
+        <w:tc>
+          <w:tcPr>
+            <w:tcW w:w="236" w:type="dxa"/>
+          </w:tcPr>
+          <w:p>
+            <w:pPr>
+              <w:rPr>
+                <w:rFonts w:ascii="Arial" w:eastAsia="Times New Roman" w:hAnsi="Arial" w:cs="Arial"/>
+                <w:color w:val="222222"/>
+                <w:sz w:val="20"/>
+                <w:szCs w:val="20"/>
+                <w:lang w:eastAsia="nl-NL"/>
+              </w:rPr>
+            </w:pPr>
+          </w:p>
+        </w:tc>
+        <w:tc>
+          <w:tcPr>
+            <w:tcW w:w="7844" w:type="dxa"/>
+          </w:tcPr>
+          <w:p>
+            <w:pPr>
+              <w:rPr>
+                <w:rFonts w:ascii="Arial" w:eastAsia="Times New Roman" w:hAnsi="Arial" w:cs="Arial"/>
+                <w:color w:val="222222"/>
+                <w:sz w:val="20"/>
+                <w:szCs w:val="20"/>
+                <w:lang w:eastAsia="nl-NL"/>
+              </w:rPr>
+            </w:pPr>
+            <w:r>
+              <w:rPr>
+                <w:rFonts w:ascii="Arial" w:eastAsia="Times New Roman" w:hAnsi="Arial" w:cs="Arial"/>
+                <w:color w:val="222222"/>
+                <w:sz w:val="20"/>
+                <w:szCs w:val="20"/>
+                <w:lang w:eastAsia="nl-NL"/>
+              </w:rPr>
+              <w:t>Met machinekamer</w:t>
+            </w:r>
+          </w:p>
+        </w:tc>
+      </w:tr>
+      <w:tr>
+        <w:tc>
+          <w:tcPr>
+            <w:tcW w:w="2405" w:type="dxa"/>
+            <w:vMerge/>
+          </w:tcPr>
+          <w:p>
+            <w:pPr>
+              <w:rPr>
+                <w:rFonts w:ascii="Arial" w:hAnsi="Arial" w:cs="Arial"/>
+                <w:b/>
+                <w:color w:val="222222"/>
+                <w:sz w:val="20"/>
+                <w:szCs w:val="20"/>
+                <w:shd w:val="clear" w:color="auto" w:fill="F8F9FA"/>
+              </w:rPr>
+            </w:pPr>
+          </w:p>
+        </w:tc>
+        <w:tc>
+          <w:tcPr>
+            <w:tcW w:w="236" w:type="dxa"/>
+          </w:tcPr>
+          <w:p>
+            <w:pPr>
+              <w:rPr>
+                <w:rFonts w:ascii="Arial" w:hAnsi="Arial" w:cs="Arial"/>
+                <w:sz w:val="20"/>
+                <w:szCs w:val="20"/>
+              </w:rPr>
+            </w:pPr>
+          </w:p>
+        </w:tc>
+        <w:tc>
+          <w:tcPr>
+            <w:tcW w:w="7844" w:type="dxa"/>
+          </w:tcPr>
+          <w:p>
+            <w:pPr>
+              <w:rPr>
+                <w:rFonts w:ascii="Arial" w:hAnsi="Arial" w:cs="Arial"/>
+                <w:sz w:val="20"/>
+                <w:szCs w:val="20"/>
+              </w:rPr>
+            </w:pPr>
+            <w:r>
+              <w:rPr>
+                <w:rFonts w:ascii="Arial" w:hAnsi="Arial" w:cs="Arial"/>
+                <w:sz w:val="20"/>
+                <w:szCs w:val="20"/>
+              </w:rPr>
+              <w:t>Zonder machinekamer</w:t>
+            </w:r>
+          </w:p>
+        </w:tc>
+      </w:tr>
+      <w:tr>
+        <w:tc>
+          <w:tcPr>
+            <w:tcW w:w="2405" w:type="dxa"/>
+          </w:tcPr>
+          <w:p>
+            <w:pPr>
+              <w:rPr>
+                <w:rFonts w:ascii="Arial" w:hAnsi="Arial" w:cs="Arial"/>
+                <w:b/>
+                <w:color w:val="222222"/>
+                <w:sz w:val="20"/>
+                <w:szCs w:val="20"/>
+                <w:shd w:val="clear" w:color="auto" w:fill="F8F9FA"/>
+              </w:rPr>
+            </w:pPr>
+            <w:r>
+              <w:rPr>
+                <w:rFonts w:ascii="Arial" w:hAnsi="Arial" w:cs="Arial"/>
+                <w:b/>
+                <w:color w:val="222222"/>
+                <w:sz w:val="20"/>
+                <w:szCs w:val="20"/>
+                <w:shd w:val="clear" w:color="auto" w:fill="F8F9FA"/>
+              </w:rPr>
+              <w:t>Bouwlagen bereikbaar</w:t>
             </w:r>
           </w:p>
         </w:tc>
@@ -3913,7 +4072,25 @@
                 <w:sz w:val="20"/>
                 <w:szCs w:val="20"/>
               </w:rPr>
-              <w:t>Locatie liftsleutel</w:t>
+              <w:t xml:space="preserve">Locatie </w:t>
+            </w:r>
+            <w:r>
+              <w:rPr>
+                <w:rFonts w:ascii="Arial" w:hAnsi="Arial" w:cs="Arial"/>
+                <w:b/>
+                <w:sz w:val="20"/>
+                <w:szCs w:val="20"/>
+              </w:rPr>
+              <w:t>lift</w:t>
+            </w:r>
+            <w:r>
+              <w:rPr>
+                <w:rFonts w:ascii="Arial" w:hAnsi="Arial" w:cs="Arial"/>
+                <w:b/>
+                <w:sz w:val="20"/>
+                <w:szCs w:val="20"/>
+              </w:rPr>
+              <w:t>machinekamer</w:t>
             </w:r>
           </w:p>
         </w:tc>
@@ -3937,6 +4114,47 @@
         <w:tc>
           <w:tcPr>
             <w:tcW w:w="2405" w:type="dxa"/>
+          </w:tcPr>
+          <w:p>
+            <w:pPr>
+              <w:rPr>
+                <w:rFonts w:ascii="Arial" w:hAnsi="Arial" w:cs="Arial"/>
+                <w:b/>
+                <w:sz w:val="20"/>
+                <w:szCs w:val="20"/>
+              </w:rPr>
+            </w:pPr>
+            <w:r>
+              <w:rPr>
+                <w:rFonts w:ascii="Arial" w:hAnsi="Arial" w:cs="Arial"/>
+                <w:b/>
+                <w:sz w:val="20"/>
+                <w:szCs w:val="20"/>
+              </w:rPr>
+              <w:t>Locatie liftsleutel</w:t>
+            </w:r>
+          </w:p>
+        </w:tc>
+        <w:tc>
+          <w:tcPr>
+            <w:tcW w:w="8080" w:type="dxa"/>
+            <w:gridSpan w:val="2"/>
+          </w:tcPr>
+          <w:p>
+            <w:pPr>
+              <w:rPr>
+                <w:rFonts w:ascii="Arial" w:hAnsi="Arial" w:cs="Arial"/>
+                <w:sz w:val="20"/>
+                <w:szCs w:val="20"/>
+              </w:rPr>
+            </w:pPr>
+          </w:p>
+        </w:tc>
+      </w:tr>
+      <w:tr>
+        <w:tc>
+          <w:tcPr>
+            <w:tcW w:w="2405" w:type="dxa"/>
             <w:vMerge w:val="restart"/>
           </w:tcPr>
           <w:p>
@@ -4127,6 +4345,90 @@
               </w:rPr>
               <w:t>Nee</w:t>
             </w:r>
+          </w:p>
+        </w:tc>
+      </w:tr>
+      <w:tr>
+        <w:tc>
+          <w:tcPr>
+            <w:tcW w:w="2405" w:type="dxa"/>
+          </w:tcPr>
+          <w:p>
+            <w:pPr>
+              <w:rPr>
+                <w:rFonts w:ascii="Arial" w:hAnsi="Arial" w:cs="Arial"/>
+                <w:b/>
+                <w:sz w:val="20"/>
+                <w:szCs w:val="20"/>
+              </w:rPr>
+            </w:pPr>
+            <w:r>
+              <w:rPr>
+                <w:rFonts w:ascii="Arial" w:hAnsi="Arial" w:cs="Arial"/>
+                <w:b/>
+                <w:color w:val="222222"/>
+                <w:sz w:val="20"/>
+                <w:szCs w:val="20"/>
+                <w:shd w:val="clear" w:color="auto" w:fill="F8F9FA"/>
+              </w:rPr>
+              <w:t>Bouwlagen bereikbaar</w:t>
+            </w:r>
+          </w:p>
+        </w:tc>
+        <w:tc>
+          <w:tcPr>
+            <w:tcW w:w="8080" w:type="dxa"/>
+            <w:gridSpan w:val="2"/>
+          </w:tcPr>
+          <w:p>
+            <w:pPr>
+              <w:rPr>
+                <w:rFonts w:ascii="Arial" w:hAnsi="Arial" w:cs="Arial"/>
+                <w:sz w:val="20"/>
+                <w:szCs w:val="20"/>
+              </w:rPr>
+            </w:pPr>
+          </w:p>
+        </w:tc>
+      </w:tr>
+      <w:tr>
+        <w:tc>
+          <w:tcPr>
+            <w:tcW w:w="2405" w:type="dxa"/>
+          </w:tcPr>
+          <w:p>
+            <w:pPr>
+              <w:rPr>
+                <w:rFonts w:ascii="Arial" w:hAnsi="Arial" w:cs="Arial"/>
+                <w:b/>
+                <w:sz w:val="20"/>
+                <w:szCs w:val="20"/>
+              </w:rPr>
+            </w:pPr>
+            <w:r>
+              <w:rPr>
+                <w:rFonts w:ascii="Arial" w:hAnsi="Arial" w:cs="Arial"/>
+                <w:b/>
+                <w:sz w:val="20"/>
+                <w:szCs w:val="20"/>
+              </w:rPr>
+              <w:t>Opmerking</w:t>
+            </w:r>
+          </w:p>
+        </w:tc>
+        <w:tc>
+          <w:tcPr>
+            <w:tcW w:w="8080" w:type="dxa"/>
+            <w:gridSpan w:val="2"/>
+          </w:tcPr>
+          <w:p>
+            <w:pPr>
+              <w:rPr>
+                <w:rFonts w:ascii="Arial" w:hAnsi="Arial" w:cs="Arial"/>
+                <w:sz w:val="20"/>
+                <w:szCs w:val="20"/>
+              </w:rPr>
+            </w:pPr>
           </w:p>
         </w:tc>
       </w:tr>
@@ -4140,8 +4442,6 @@
           <w:szCs w:val="20"/>
         </w:rPr>
       </w:pPr>
-      <w:bookmarkStart w:id="0" w:name="_GoBack"/>
-      <w:bookmarkEnd w:id="0"/>
     </w:p>
     <w:p>
       <w:pPr>
@@ -5024,7 +5324,7 @@
 </file>
 
 <file path=customXml/itemProps1.xml><?xml version="1.0" encoding="utf-8"?>
-<ds:datastoreItem xmlns:ds="http://schemas.openxmlformats.org/officeDocument/2006/customXml" ds:itemID="{69051F49-E162-463E-A37C-EF0260D87932}">
+<ds:datastoreItem xmlns:ds="http://schemas.openxmlformats.org/officeDocument/2006/customXml" ds:itemID="{8B33424C-916A-4CB6-8027-39B2AF51494F}">
   <ds:schemaRefs>
     <ds:schemaRef ds:uri="http://schemas.openxmlformats.org/officeDocument/2006/bibliography"/>
   </ds:schemaRefs>

</xml_diff>